<commit_message>
Updated Lab Instructions after feedback from Jake
</commit_message>
<xml_diff>
--- a/0-For-Instructor/4-ChallengeInstructions.docx
+++ b/0-For-Instructor/4-ChallengeInstructions.docx
@@ -412,7 +412,13 @@
     </w:p>
     <w:p>
       <w:r>
-        <w:t xml:space="preserve">Your challenge for this one will be delivered with screenshots, and your task will be to write the code to produce them. All code should be written in </w:t>
+        <w:t xml:space="preserve">Your challenge for this one will be delivered with screenshots, and your task will be to write the code to produce them. All code </w:t>
+      </w:r>
+      <w:r>
+        <w:t>must</w:t>
+      </w:r>
+      <w:r>
+        <w:t xml:space="preserve"> be written in </w:t>
       </w:r>
       <w:proofErr w:type="spellStart"/>
       <w:r>
@@ -429,7 +435,10 @@
       </w:r>
       <w:proofErr w:type="spellEnd"/>
       <w:r>
-        <w:t xml:space="preserve"> and verified in </w:t>
+        <w:t xml:space="preserve"> and verified in</w:t>
+      </w:r>
+      <w:r>
+        <w:t xml:space="preserve"> </w:t>
       </w:r>
       <w:proofErr w:type="spellStart"/>
       <w:r>
@@ -451,27 +460,67 @@
       </w:r>
       <w:proofErr w:type="spellEnd"/>
       <w:r>
-        <w:t xml:space="preserve"> and no additional UI components. The end goal is to allow a designer to be able to select a primary color, secondary color, rank, and suit to test the look of all 52 cards in a deck. </w:t>
-      </w:r>
-      <w:r>
-        <w:t>Once</w:t>
-      </w:r>
-      <w:r>
-        <w:t xml:space="preserve"> completed, you should have a wonderful front view for your deck of cards!</w:t>
+        <w:t xml:space="preserve"> and no additional UI components. </w:t>
+      </w:r>
+      <w:r>
+        <w:t xml:space="preserve">It’s recommended that you work with the split-pane Assistant Editor window for this challenge, with </w:t>
+      </w:r>
+      <w:proofErr w:type="spellStart"/>
+      <w:r>
+        <w:rPr>
+          <w:b/>
+        </w:rPr>
+        <w:t>FrontView.swift</w:t>
+      </w:r>
+      <w:proofErr w:type="spellEnd"/>
+      <w:r>
+        <w:t xml:space="preserve"> in one pane and </w:t>
+      </w:r>
+      <w:proofErr w:type="spellStart"/>
+      <w:r>
+        <w:rPr>
+          <w:b/>
+        </w:rPr>
+        <w:t>FrontView.xib</w:t>
+      </w:r>
+      <w:proofErr w:type="spellEnd"/>
+      <w:r>
+        <w:t xml:space="preserve"> in the other.</w:t>
+      </w:r>
+      <w:r>
+        <w:t xml:space="preserve"> After all, your task is to write the code that will programmatically create a customizable view for use with Interface Builder.</w:t>
       </w:r>
     </w:p>
     <w:p>
+      <w:r>
+        <w:t>The end goal is to allow a designer to be able to select a primary color, secondary color, rank, and suit to test the look of all 52 cards in a deck</w:t>
+      </w:r>
+      <w:r>
+        <w:t>, without having to build and run the app</w:t>
+      </w:r>
+      <w:r>
+        <w:t xml:space="preserve">. </w:t>
+      </w:r>
+      <w:r>
+        <w:t>Once</w:t>
+      </w:r>
+      <w:r>
+        <w:t xml:space="preserve"> completed, you should have a wonderful front view for your deck of cards!</w:t>
+      </w:r>
+    </w:p>
+    <w:p>
       <w:pPr>
         <w:pStyle w:val="Image"/>
       </w:pPr>
       <w:r>
         <w:rPr>
           <w:rStyle w:val="Imageborder"/>
+          <w:noProof/>
         </w:rPr>
         <w:drawing>
-          <wp:inline distT="0" distB="0" distL="0" distR="0" wp14:anchorId="62FA228C" wp14:editId="38DADB4D">
-            <wp:extent cx="5943600" cy="5954395"/>
-            <wp:effectExtent l="0" t="0" r="0" b="0"/>
+          <wp:inline distT="0" distB="0" distL="0" distR="0" wp14:anchorId="62FA228C" wp14:editId="5CD6D485">
+            <wp:extent cx="4795284" cy="4803994"/>
+            <wp:effectExtent l="0" t="0" r="5715" b="0"/>
             <wp:docPr id="1" name="Picture 1" descr="Ricardo Rendon Cepeda:Users:rcepeda:Desktop:RWDevCon:Tutorial:Images:Challenge1.png"/>
             <wp:cNvGraphicFramePr>
               <a:graphicFrameLocks xmlns:a="http://schemas.openxmlformats.org/drawingml/2006/main" noChangeAspect="1"/>
@@ -501,7 +550,7 @@
                   <pic:spPr bwMode="auto">
                     <a:xfrm>
                       <a:off x="0" y="0"/>
-                      <a:ext cx="5943600" cy="5954395"/>
+                      <a:ext cx="4795454" cy="4804165"/>
                     </a:xfrm>
                     <a:prstGeom prst="rect">
                       <a:avLst/>
@@ -542,6 +591,7 @@
       <w:r>
         <w:rPr>
           <w:rStyle w:val="Imageborder"/>
+          <w:noProof/>
         </w:rPr>
         <w:drawing>
           <wp:inline distT="0" distB="0" distL="0" distR="0" wp14:anchorId="4ED3E229" wp14:editId="05E54A51">
@@ -598,13 +648,7 @@
         <w:pStyle w:val="Heading2"/>
       </w:pPr>
       <w:r>
-        <w:t>Part 2</w:t>
-      </w:r>
-      <w:r>
-        <w:t xml:space="preserve">: </w:t>
-      </w:r>
-      <w:r>
-        <w:t>Prepare for IB</w:t>
+        <w:t>Part 2: Prepare for IB</w:t>
       </w:r>
     </w:p>
     <w:p>
@@ -614,6 +658,7 @@
       <w:r>
         <w:rPr>
           <w:rStyle w:val="Imageborder"/>
+          <w:noProof/>
         </w:rPr>
         <w:drawing>
           <wp:inline distT="0" distB="0" distL="0" distR="0" wp14:anchorId="77A974EB" wp14:editId="616884ED">
@@ -667,7 +712,10 @@
     </w:p>
     <w:p>
       <w:r>
-        <w:t xml:space="preserve">If you get this part rendering, then congratulations! This was a tough one, but not unlike working with rough mockups from a design team. You now have plenty of experience with Dynamic Custom Controls in </w:t>
+        <w:t>If you get this part rendering, then congratulations! This was a tough one, but not unlike working with rough mockups from a design team. You now have plenty of experience with Dynam</w:t>
+      </w:r>
+      <w:r>
+        <w:t xml:space="preserve">ic Custom Controls in </w:t>
       </w:r>
       <w:proofErr w:type="spellStart"/>
       <w:r>
@@ -675,18 +723,26 @@
       </w:r>
       <w:proofErr w:type="spellEnd"/>
       <w:r>
-        <w:t xml:space="preserve"> </w:t>
+        <w:t xml:space="preserve"> 6.</w:t>
+      </w:r>
+    </w:p>
+    <w:p>
+      <w:r>
+        <w:t xml:space="preserve">Just like before, if you have some extra time and are feeling brave, try setting some auto layout constraints and verify them using the assistant editor </w:t>
       </w:r>
       <w:proofErr w:type="gramStart"/>
       <w:r>
-        <w:t>6 :</w:t>
-      </w:r>
-      <w:proofErr w:type="gramEnd"/>
-      <w:r>
-        <w:t>]</w:t>
+        <w:t xml:space="preserve">preview </w:t>
       </w:r>
       <w:bookmarkStart w:id="1" w:name="_GoBack"/>
       <w:bookmarkEnd w:id="1"/>
+      <w:r>
+        <w:t>:</w:t>
+      </w:r>
+      <w:proofErr w:type="gramEnd"/>
+      <w:r>
+        <w:t>]</w:t>
+      </w:r>
     </w:p>
     <w:sectPr>
       <w:headerReference w:type="default" r:id="rId13"/>
@@ -4822,7 +4878,7 @@
     <w:charset w:val="00"/>
     <w:family w:val="auto"/>
     <w:pitch w:val="variable"/>
-    <w:sig w:usb0="E0002AFF" w:usb1="C0007841" w:usb2="00000009" w:usb3="00000000" w:csb0="000001FF" w:csb1="00000000"/>
+    <w:sig w:usb0="00000003" w:usb1="00000000" w:usb2="00000000" w:usb3="00000000" w:csb0="00000001" w:csb1="00000000"/>
   </w:font>
   <w:font w:name="Symbol">
     <w:panose1 w:val="00000000000000000000"/>
@@ -4836,7 +4892,7 @@
     <w:charset w:val="00"/>
     <w:family w:val="auto"/>
     <w:pitch w:val="variable"/>
-    <w:sig w:usb0="E0002AFF" w:usb1="C0007843" w:usb2="00000009" w:usb3="00000000" w:csb0="000001FF" w:csb1="00000000"/>
+    <w:sig w:usb0="00000003" w:usb1="00000000" w:usb2="00000000" w:usb3="00000000" w:csb0="00000001" w:csb1="00000000"/>
   </w:font>
   <w:font w:name="Wingdings">
     <w:panose1 w:val="05000000000000000000"/>
@@ -4850,12 +4906,14 @@
     <w:charset w:val="00"/>
     <w:family w:val="auto"/>
     <w:pitch w:val="variable"/>
-    <w:sig w:usb0="E00002FF" w:usb1="400004FF" w:usb2="00000000" w:usb3="00000000" w:csb0="0000019F" w:csb1="00000000"/>
+    <w:sig w:usb0="00000003" w:usb1="00000000" w:usb2="00000000" w:usb3="00000000" w:csb0="00000001" w:csb1="00000000"/>
   </w:font>
   <w:font w:name="ＭＳ 明朝">
-    <w:charset w:val="4E"/>
-    <w:family w:val="auto"/>
-    <w:pitch w:val="variable"/>
+    <w:panose1 w:val="00000000000000000000"/>
+    <w:charset w:val="80"/>
+    <w:family w:val="roman"/>
+    <w:notTrueType/>
+    <w:pitch w:val="fixed"/>
     <w:sig w:usb0="00000001" w:usb1="08070000" w:usb2="00000010" w:usb3="00000000" w:csb0="00020000" w:csb1="00000000"/>
   </w:font>
   <w:font w:name="Verdana">
@@ -4870,12 +4928,14 @@
     <w:charset w:val="00"/>
     <w:family w:val="auto"/>
     <w:pitch w:val="variable"/>
-    <w:sig w:usb0="00000003" w:usb1="00000000" w:usb2="00000000" w:usb3="00000000" w:csb0="00000003" w:csb1="00000000"/>
+    <w:sig w:usb0="00000003" w:usb1="00000000" w:usb2="00000000" w:usb3="00000000" w:csb0="00000001" w:csb1="00000000"/>
   </w:font>
   <w:font w:name="ＭＳ ゴシック">
-    <w:charset w:val="4E"/>
-    <w:family w:val="auto"/>
-    <w:pitch w:val="variable"/>
+    <w:panose1 w:val="00000000000000000000"/>
+    <w:charset w:val="80"/>
+    <w:family w:val="modern"/>
+    <w:notTrueType/>
+    <w:pitch w:val="fixed"/>
     <w:sig w:usb0="00000001" w:usb1="08070000" w:usb2="00000010" w:usb3="00000000" w:csb0="00020000" w:csb1="00000000"/>
   </w:font>
   <w:font w:name="Calibri">
@@ -4883,7 +4943,7 @@
     <w:charset w:val="00"/>
     <w:family w:val="auto"/>
     <w:pitch w:val="variable"/>
-    <w:sig w:usb0="E10002FF" w:usb1="4000ACFF" w:usb2="00000009" w:usb3="00000000" w:csb0="0000019F" w:csb1="00000000"/>
+    <w:sig w:usb0="00000003" w:usb1="00000000" w:usb2="00000000" w:usb3="00000000" w:csb0="00000001" w:csb1="00000000"/>
   </w:font>
   <w:font w:name="Courier">
     <w:panose1 w:val="02000500000000000000"/>
@@ -4904,14 +4964,14 @@
     <w:charset w:val="00"/>
     <w:family w:val="auto"/>
     <w:pitch w:val="variable"/>
-    <w:sig w:usb0="00000007" w:usb1="00000001" w:usb2="00000000" w:usb3="00000000" w:csb0="00000093" w:csb1="00000000"/>
+    <w:sig w:usb0="00000003" w:usb1="00000000" w:usb2="00000000" w:usb3="00000000" w:csb0="00000001" w:csb1="00000000"/>
   </w:font>
   <w:font w:name="Arial">
     <w:panose1 w:val="020B0604020202020204"/>
     <w:charset w:val="00"/>
     <w:family w:val="auto"/>
     <w:pitch w:val="variable"/>
-    <w:sig w:usb0="E0002AFF" w:usb1="C0007843" w:usb2="00000009" w:usb3="00000000" w:csb0="000001FF" w:csb1="00000000"/>
+    <w:sig w:usb0="00000003" w:usb1="00000000" w:usb2="00000000" w:usb3="00000000" w:csb0="00000001" w:csb1="00000000"/>
   </w:font>
 </w:fonts>
 </file>
@@ -5895,7 +5955,7 @@
 </file>
 
 <file path=customXml/itemProps1.xml><?xml version="1.0" encoding="utf-8"?>
-<ds:datastoreItem xmlns:ds="http://schemas.openxmlformats.org/officeDocument/2006/customXml" ds:itemID="{77733F8A-62A3-064B-AF43-13FBDC5D9F16}">
+<ds:datastoreItem xmlns:ds="http://schemas.openxmlformats.org/officeDocument/2006/customXml" ds:itemID="{6265C763-EFFD-2746-8A38-DDD61F3AD637}">
   <ds:schemaRefs>
     <ds:schemaRef ds:uri="http://schemas.openxmlformats.org/officeDocument/2006/bibliography"/>
   </ds:schemaRefs>

</xml_diff>